<commit_message>
updating functionality in Store/Product/InvManager
</commit_message>
<xml_diff>
--- a/RequirementsOrdered-V1.docx
+++ b/RequirementsOrdered-V1.docx
@@ -617,29 +617,8 @@
     <w:p>
       <w:pPr>
         <w:pStyle w:val="ListParagraph"/>
-        <w:numPr>
-          <w:ilvl w:val="0"/>
-          <w:numId w:val="4"/>
-        </w:numPr>
-        <w:bidi/>
-        <w:rPr>
-          <w:sz w:val="28"/>
-          <w:szCs w:val="28"/>
-        </w:rPr>
-      </w:pPr>
-      <w:r>
-        <w:rPr>
-          <w:rtl/>
-        </w:rPr>
-        <w:t>כתיבת ביקורת על מוצרים אותם רכש</w:t>
-      </w:r>
-      <w:r>
-        <w:t>.</w:t>
-      </w:r>
-    </w:p>
-    <w:p>
-      <w:pPr>
-        <w:bidi/>
+        <w:bidi/>
+        <w:ind w:left="1080"/>
         <w:rPr>
           <w:sz w:val="28"/>
           <w:szCs w:val="28"/>
@@ -805,11 +784,6 @@
           <w:rtl/>
         </w:rPr>
         <w:br/>
-      </w:r>
-      <w:r>
-        <w:rPr>
-          <w:rtl/>
-        </w:rPr>
         <w:t>הערה : לבעל -חנות יש לכל היותר ממנה יחיד, ולפותח החנות אין ממנה. לא ניתן לחזור ולמנות בעל-חנות, עם ממנה נוסף. מבנה המינויים של בעלי חנות איננו מעגלי</w:t>
       </w:r>
       <w:r>
@@ -958,11 +932,6 @@
           <w:rtl/>
         </w:rPr>
         <w:br/>
-      </w:r>
-      <w:r>
-        <w:rPr>
-          <w:rtl/>
-        </w:rPr>
         <w:t>אילוץ: המוצרים של חנות לא פעילה אינם כלולים בתוצאות של חיפוש מוצרים בשוק</w:t>
       </w:r>
       <w:r>
@@ -1205,7 +1174,6 @@
         </w:numPr>
         <w:bidi/>
         <w:rPr>
-          <w:rFonts w:hint="cs"/>
           <w:sz w:val="28"/>
           <w:szCs w:val="28"/>
           <w:rtl/>

</xml_diff>